<commit_message>
Organize el codigo y cambie todo lo de archivos
</commit_message>
<xml_diff>
--- a/doc/2019-2_APII_U2_Laboratorio_Enunciado.docx
+++ b/doc/2019-2_APII_U2_Laboratorio_Enunciado.docx
@@ -685,14 +685,23 @@
         </w:numPr>
         <w:jc w:val="both"/>
         <w:rPr>
-          <w:highlight w:val="darkGray"/>
-        </w:rPr>
-      </w:pPr>
-      <w:r>
-        <w:rPr>
-          <w:highlight w:val="darkGray"/>
-        </w:rPr>
-        <w:t>El sistema deberá tener opciones de búsqueda por cualquier criterio de los campos solicitados, una solicitud del inversionista es que se realicen de dos formas (usando la manera tradicional y búsqueda binaria) y adicionalmente quiere poder ver en pantalla la comparación de los tiempos que gasta el sistema en realizar la búsqueda tradicional vs la búsqueda binaria.</w:t>
+          <w:highlight w:val="black"/>
+        </w:rPr>
+      </w:pPr>
+      <w:r>
+        <w:rPr>
+          <w:b/>
+          <w:bCs/>
+          <w:color w:val="FFFFFF" w:themeColor="background1"/>
+          <w:highlight w:val="black"/>
+        </w:rPr>
+        <w:t>El sistema deberá tener opciones de búsqueda por cualquier criterio de los campos solicitados, una solicitud del inversionista es que se realicen de dos formas (usando la manera tradicional y búsqueda binaria) y adicionalmente quiere poder ver en pantalla la comparación de los tiempos que gasta el sistema en realizar la búsqueda tradicional vs la búsqueda binaria</w:t>
+      </w:r>
+      <w:r>
+        <w:rPr>
+          <w:highlight w:val="black"/>
+        </w:rPr>
+        <w:t>.</w:t>
       </w:r>
     </w:p>
     <w:p>
@@ -736,8 +745,6 @@
         </w:rPr>
         <w:t xml:space="preserve">Para registrar un dueño: </w:t>
       </w:r>
-      <w:bookmarkStart w:id="0" w:name="_GoBack"/>
-      <w:bookmarkEnd w:id="0"/>
     </w:p>
     <w:p>
       <w:pPr>
@@ -919,14 +926,12 @@
         </w:numPr>
         <w:jc w:val="both"/>
         <w:rPr>
-          <w:color w:val="FFFFFF" w:themeColor="background1"/>
-          <w:highlight w:val="black"/>
-        </w:rPr>
-      </w:pPr>
-      <w:r>
-        <w:rPr>
-          <w:color w:val="FFFFFF" w:themeColor="background1"/>
-          <w:highlight w:val="black"/>
+          <w:highlight w:val="darkGray"/>
+        </w:rPr>
+      </w:pPr>
+      <w:r>
+        <w:rPr>
+          <w:highlight w:val="darkGray"/>
         </w:rPr>
         <w:lastRenderedPageBreak/>
         <w:t>Utilizar la interface Comparable.</w:t>
@@ -940,14 +945,12 @@
         </w:numPr>
         <w:jc w:val="both"/>
         <w:rPr>
-          <w:color w:val="FFFFFF" w:themeColor="background1"/>
-          <w:highlight w:val="black"/>
-        </w:rPr>
-      </w:pPr>
-      <w:r>
-        <w:rPr>
-          <w:color w:val="FFFFFF" w:themeColor="background1"/>
-          <w:highlight w:val="black"/>
+          <w:highlight w:val="darkGray"/>
+        </w:rPr>
+      </w:pPr>
+      <w:r>
+        <w:rPr>
+          <w:highlight w:val="darkGray"/>
         </w:rPr>
         <w:t>Utilizar la interface Comparator.</w:t>
       </w:r>
@@ -960,14 +963,12 @@
         </w:numPr>
         <w:jc w:val="both"/>
         <w:rPr>
-          <w:color w:val="FFFFFF" w:themeColor="background1"/>
-          <w:highlight w:val="black"/>
-        </w:rPr>
-      </w:pPr>
-      <w:r>
-        <w:rPr>
-          <w:color w:val="FFFFFF" w:themeColor="background1"/>
-          <w:highlight w:val="black"/>
+          <w:highlight w:val="darkGray"/>
+        </w:rPr>
+      </w:pPr>
+      <w:r>
+        <w:rPr>
+          <w:highlight w:val="darkGray"/>
         </w:rPr>
         <w:t>Utilizar el método de ordenamiento de la clase Arrays utilizando:</w:t>
       </w:r>
@@ -980,14 +981,12 @@
         </w:numPr>
         <w:jc w:val="both"/>
         <w:rPr>
-          <w:color w:val="FFFFFF" w:themeColor="background1"/>
-          <w:highlight w:val="black"/>
-        </w:rPr>
-      </w:pPr>
-      <w:r>
-        <w:rPr>
-          <w:color w:val="FFFFFF" w:themeColor="background1"/>
-          <w:highlight w:val="black"/>
+          <w:highlight w:val="darkGray"/>
+        </w:rPr>
+      </w:pPr>
+      <w:r>
+        <w:rPr>
+          <w:highlight w:val="darkGray"/>
         </w:rPr>
         <w:t>Comparable.</w:t>
       </w:r>
@@ -1000,14 +999,12 @@
         </w:numPr>
         <w:jc w:val="both"/>
         <w:rPr>
-          <w:color w:val="FFFFFF" w:themeColor="background1"/>
-          <w:highlight w:val="black"/>
-        </w:rPr>
-      </w:pPr>
-      <w:r>
-        <w:rPr>
-          <w:color w:val="FFFFFF" w:themeColor="background1"/>
-          <w:highlight w:val="black"/>
+          <w:highlight w:val="darkGray"/>
+        </w:rPr>
+      </w:pPr>
+      <w:r>
+        <w:rPr>
+          <w:highlight w:val="darkGray"/>
         </w:rPr>
         <w:t>Comparator.</w:t>
       </w:r>
@@ -1022,7 +1019,15 @@
         <w:jc w:val="both"/>
       </w:pPr>
       <w:r>
-        <w:t xml:space="preserve">Con el objetivo de realizar pruebas aceptables al sistema, se debe generar una cantidad de datos importante y sugerimos utilizar la herramienta web https://www.mockaroo.com que permite generar datos aleatorios de forma personalizada. Se debe generar el máximo de filas posible para hacer buenas pruebas y el formato en que se debe exportar debe ser CSV el cual delimita los archivos de texto con coma por defecto. </w:t>
+        <w:t xml:space="preserve">Con el objetivo de realizar pruebas aceptables al sistema, se debe generar una cantidad de datos importante y sugerimos utilizar la herramienta web </w:t>
+      </w:r>
+      <w:bookmarkStart w:id="0" w:name="_GoBack"/>
+      <w:r>
+        <w:t xml:space="preserve">https://www.mockaroo.com </w:t>
+      </w:r>
+      <w:bookmarkEnd w:id="0"/>
+      <w:r>
+        <w:t xml:space="preserve">que permite generar datos aleatorios de forma personalizada. Se debe generar el máximo de filas posible para hacer buenas pruebas y el formato en que se debe exportar debe ser CSV el cual delimita los archivos de texto con coma por defecto. </w:t>
       </w:r>
     </w:p>
     <w:p>

</xml_diff>